<commit_message>
update template referral section
</commit_message>
<xml_diff>
--- a/ph_gla_v4.docx
+++ b/ph_gla_v4.docx
@@ -634,6 +634,7 @@
                 <w:sz w:val="20"/>
               </w:rPr>
             </w:pPr>
+            <w:proofErr w:type="spellStart"/>
             <w:r>
               <w:rPr>
                 <w:spacing w:val="-5"/>
@@ -641,6 +642,7 @@
               </w:rPr>
               <w:t>Mr</w:t>
             </w:r>
+            <w:proofErr w:type="spellEnd"/>
           </w:p>
         </w:tc>
         <w:tc>
@@ -694,6 +696,7 @@
                 <w:sz w:val="20"/>
               </w:rPr>
             </w:pPr>
+            <w:proofErr w:type="spellStart"/>
             <w:r>
               <w:rPr>
                 <w:spacing w:val="-13"/>
@@ -701,6 +704,7 @@
               </w:rPr>
               <w:t>Mrs</w:t>
             </w:r>
+            <w:proofErr w:type="spellEnd"/>
           </w:p>
         </w:tc>
         <w:tc>
@@ -823,6 +827,7 @@
                 <w:sz w:val="20"/>
               </w:rPr>
             </w:pPr>
+            <w:proofErr w:type="spellStart"/>
             <w:r>
               <w:rPr>
                 <w:spacing w:val="-5"/>
@@ -830,6 +835,7 @@
               </w:rPr>
               <w:t>Ms</w:t>
             </w:r>
+            <w:proofErr w:type="spellEnd"/>
           </w:p>
         </w:tc>
         <w:tc>
@@ -1253,6 +1259,7 @@
               </w:rPr>
               <w:t xml:space="preserve">of </w:t>
             </w:r>
+            <w:proofErr w:type="spellStart"/>
             <w:r>
               <w:rPr>
                 <w:spacing w:val="-2"/>
@@ -1274,6 +1281,7 @@
               </w:rPr>
               <w:t>me</w:t>
             </w:r>
+            <w:proofErr w:type="spellEnd"/>
           </w:p>
         </w:tc>
         <w:tc>
@@ -3162,6 +3170,7 @@
               </w:rPr>
               <w:t xml:space="preserve"> </w:t>
             </w:r>
+            <w:proofErr w:type="spellStart"/>
             <w:r>
               <w:rPr>
                 <w:spacing w:val="-2"/>
@@ -3170,6 +3179,7 @@
               </w:rPr>
               <w:t>Traveller</w:t>
             </w:r>
+            <w:proofErr w:type="spellEnd"/>
           </w:p>
         </w:tc>
         <w:tc>
@@ -13631,20 +13641,21 @@
                 <w:spacing w:val="-5"/>
                 <w:sz w:val="16"/>
               </w:rPr>
-              <w:t>Internally</w:t>
-            </w:r>
-            <w:r>
-              <w:rPr>
-                <w:sz w:val="16"/>
-              </w:rPr>
-              <w:t xml:space="preserve"> </w:t>
-            </w:r>
-            <w:r>
-              <w:rPr>
-                <w:spacing w:val="-2"/>
-                <w:sz w:val="16"/>
-              </w:rPr>
-              <w:t>sourced</w:t>
+              <w:t>Job</w:t>
+            </w:r>
+            <w:r>
+              <w:rPr>
+                <w:spacing w:val="-5"/>
+                <w:sz w:val="16"/>
+              </w:rPr>
+              <w:t>C</w:t>
+            </w:r>
+            <w:r>
+              <w:rPr>
+                <w:spacing w:val="-5"/>
+                <w:sz w:val="16"/>
+              </w:rPr>
+              <w:t>entre Plus</w:t>
             </w:r>
           </w:p>
         </w:tc>
@@ -14821,8 +14832,17 @@
                 <w:w w:val="90"/>
                 <w:sz w:val="15"/>
               </w:rPr>
-              <w:t>(incuding</w:t>
-            </w:r>
+              <w:t>(</w:t>
+            </w:r>
+            <w:proofErr w:type="spellStart"/>
+            <w:r>
+              <w:rPr>
+                <w:w w:val="90"/>
+                <w:sz w:val="15"/>
+              </w:rPr>
+              <w:t>incuding</w:t>
+            </w:r>
+            <w:proofErr w:type="spellEnd"/>
             <w:r>
               <w:rPr>
                 <w:spacing w:val="-3"/>
@@ -18796,6 +18816,7 @@
               </w:rPr>
               <w:t xml:space="preserve"> </w:t>
             </w:r>
+            <w:proofErr w:type="spellStart"/>
             <w:r>
               <w:rPr>
                 <w:spacing w:val="-8"/>
@@ -18803,6 +18824,7 @@
               </w:rPr>
               <w:t>hrs</w:t>
             </w:r>
+            <w:proofErr w:type="spellEnd"/>
             <w:r>
               <w:rPr>
                 <w:spacing w:val="-9"/>
@@ -18911,6 +18933,7 @@
               </w:rPr>
               <w:t xml:space="preserve"> </w:t>
             </w:r>
+            <w:proofErr w:type="spellStart"/>
             <w:r>
               <w:rPr>
                 <w:w w:val="90"/>
@@ -18918,6 +18941,7 @@
               </w:rPr>
               <w:t>hrs</w:t>
             </w:r>
+            <w:proofErr w:type="spellEnd"/>
             <w:r>
               <w:rPr>
                 <w:spacing w:val="-5"/>
@@ -21652,6 +21676,7 @@
               </w:rPr>
               <w:t xml:space="preserve"> </w:t>
             </w:r>
+            <w:proofErr w:type="spellStart"/>
             <w:r>
               <w:rPr>
                 <w:spacing w:val="-2"/>
@@ -21659,6 +21684,7 @@
               </w:rPr>
               <w:t>programme</w:t>
             </w:r>
+            <w:proofErr w:type="spellEnd"/>
           </w:p>
         </w:tc>
       </w:tr>
@@ -25598,6 +25624,7 @@
               </w:rPr>
               <w:t xml:space="preserve">the </w:t>
             </w:r>
+            <w:proofErr w:type="spellStart"/>
             <w:r>
               <w:rPr>
                 <w:spacing w:val="-2"/>
@@ -25605,6 +25632,7 @@
               </w:rPr>
               <w:t>programme</w:t>
             </w:r>
+            <w:proofErr w:type="spellEnd"/>
             <w:r>
               <w:rPr>
                 <w:spacing w:val="-12"/>
@@ -26783,13 +26811,23 @@
               </w:rPr>
               <w:t xml:space="preserve"> </w:t>
             </w:r>
-            <w:r>
-              <w:rPr>
-                <w:spacing w:val="-2"/>
-                <w:w w:val="90"/>
-                <w:sz w:val="16"/>
-              </w:rPr>
-              <w:t>Docusign/Adobe</w:t>
+            <w:proofErr w:type="spellStart"/>
+            <w:r>
+              <w:rPr>
+                <w:spacing w:val="-2"/>
+                <w:w w:val="90"/>
+                <w:sz w:val="16"/>
+              </w:rPr>
+              <w:t>Docusign</w:t>
+            </w:r>
+            <w:proofErr w:type="spellEnd"/>
+            <w:r>
+              <w:rPr>
+                <w:spacing w:val="-2"/>
+                <w:w w:val="90"/>
+                <w:sz w:val="16"/>
+              </w:rPr>
+              <w:t>/Adobe</w:t>
             </w:r>
           </w:p>
           <w:p>
@@ -28313,13 +28351,23 @@
               </w:rPr>
               <w:t xml:space="preserve"> </w:t>
             </w:r>
-            <w:r>
-              <w:rPr>
-                <w:spacing w:val="-2"/>
-                <w:w w:val="90"/>
-                <w:sz w:val="16"/>
-              </w:rPr>
-              <w:t>Docusign/Adobe</w:t>
+            <w:proofErr w:type="spellStart"/>
+            <w:r>
+              <w:rPr>
+                <w:spacing w:val="-2"/>
+                <w:w w:val="90"/>
+                <w:sz w:val="16"/>
+              </w:rPr>
+              <w:t>Docusign</w:t>
+            </w:r>
+            <w:proofErr w:type="spellEnd"/>
+            <w:r>
+              <w:rPr>
+                <w:spacing w:val="-2"/>
+                <w:w w:val="90"/>
+                <w:sz w:val="16"/>
+              </w:rPr>
+              <w:t>/Adobe</w:t>
             </w:r>
           </w:p>
           <w:p>
@@ -35771,6 +35819,7 @@
               </w:rPr>
               <w:t xml:space="preserve"> </w:t>
             </w:r>
+            <w:proofErr w:type="spellStart"/>
             <w:r>
               <w:rPr>
                 <w:spacing w:val="-2"/>
@@ -35778,6 +35827,7 @@
               </w:rPr>
               <w:t>Licence</w:t>
             </w:r>
+            <w:proofErr w:type="spellEnd"/>
           </w:p>
         </w:tc>
         <w:tc>
@@ -35976,6 +36026,7 @@
               </w:rPr>
               <w:t xml:space="preserve"> </w:t>
             </w:r>
+            <w:proofErr w:type="spellStart"/>
             <w:r>
               <w:rPr>
                 <w:w w:val="90"/>
@@ -35983,6 +36034,7 @@
               </w:rPr>
               <w:t>Licence</w:t>
             </w:r>
+            <w:proofErr w:type="spellEnd"/>
             <w:r>
               <w:rPr>
                 <w:spacing w:val="-2"/>
@@ -37036,6 +37088,7 @@
               </w:rPr>
               <w:t xml:space="preserve"> </w:t>
             </w:r>
+            <w:proofErr w:type="spellStart"/>
             <w:r>
               <w:rPr>
                 <w:w w:val="90"/>
@@ -37043,6 +37096,7 @@
               </w:rPr>
               <w:t>Licence</w:t>
             </w:r>
+            <w:proofErr w:type="spellEnd"/>
             <w:r>
               <w:rPr>
                 <w:spacing w:val="-7"/>
@@ -38261,6 +38315,7 @@
               </w:rPr>
               <w:t xml:space="preserve"> </w:t>
             </w:r>
+            <w:proofErr w:type="spellStart"/>
             <w:r>
               <w:rPr>
                 <w:w w:val="90"/>
@@ -38268,6 +38323,7 @@
               </w:rPr>
               <w:t>Payslip</w:t>
             </w:r>
+            <w:proofErr w:type="spellEnd"/>
             <w:r>
               <w:rPr>
                 <w:spacing w:val="3"/>
@@ -43745,7 +43801,14 @@
               <w:rPr>
                 <w:sz w:val="18"/>
               </w:rPr>
-              <w:t xml:space="preserve">between Participant self </w:t>
+              <w:t xml:space="preserve">between Participant </w:t>
+            </w:r>
+            <w:proofErr w:type="spellStart"/>
+            <w:r>
+              <w:rPr>
+                <w:sz w:val="18"/>
+              </w:rPr>
+              <w:t xml:space="preserve">self </w:t>
             </w:r>
             <w:r>
               <w:rPr>
@@ -43754,6 +43817,7 @@
               </w:rPr>
               <w:t>declaration</w:t>
             </w:r>
+            <w:proofErr w:type="spellEnd"/>
             <w:r>
               <w:rPr>
                 <w:spacing w:val="-10"/>
@@ -44326,6 +44390,7 @@
                 <w:sz w:val="20"/>
               </w:rPr>
             </w:pPr>
+            <w:proofErr w:type="spellStart"/>
             <w:r>
               <w:rPr>
                 <w:spacing w:val="-2"/>
@@ -44333,6 +44398,7 @@
               </w:rPr>
               <w:t>Maths</w:t>
             </w:r>
+            <w:proofErr w:type="spellEnd"/>
           </w:p>
         </w:tc>
         <w:tc>
@@ -45140,6 +45206,7 @@
                 <w:sz w:val="20"/>
               </w:rPr>
             </w:pPr>
+            <w:proofErr w:type="spellStart"/>
             <w:r>
               <w:rPr>
                 <w:w w:val="90"/>
@@ -45147,6 +45214,7 @@
               </w:rPr>
               <w:t>Maths</w:t>
             </w:r>
+            <w:proofErr w:type="spellEnd"/>
             <w:r>
               <w:rPr>
                 <w:spacing w:val="11"/>
@@ -45278,7 +45346,23 @@
                 <w:w w:val="90"/>
                 <w:sz w:val="20"/>
               </w:rPr>
-              <w:t xml:space="preserve">Will the Participant be completing relevant Numeracy and/or Literacy programmes </w:t>
+              <w:t xml:space="preserve">Will the Participant be completing relevant Numeracy and/or Literacy </w:t>
+            </w:r>
+            <w:proofErr w:type="spellStart"/>
+            <w:r>
+              <w:rPr>
+                <w:w w:val="90"/>
+                <w:sz w:val="20"/>
+              </w:rPr>
+              <w:t>programmes</w:t>
+            </w:r>
+            <w:proofErr w:type="spellEnd"/>
+            <w:r>
+              <w:rPr>
+                <w:w w:val="90"/>
+                <w:sz w:val="20"/>
+              </w:rPr>
+              <w:t xml:space="preserve"> </w:t>
             </w:r>
             <w:r>
               <w:rPr>
@@ -47540,19 +47624,36 @@
               </w:rPr>
               <w:t xml:space="preserve">courses/ </w:t>
             </w:r>
+            <w:proofErr w:type="spellStart"/>
             <w:r>
               <w:rPr>
                 <w:spacing w:val="-6"/>
                 <w:sz w:val="16"/>
               </w:rPr>
-              <w:t>programmes/ activity are</w:t>
-            </w:r>
-            <w:r>
-              <w:rPr>
-                <w:sz w:val="16"/>
-              </w:rPr>
-              <w:t xml:space="preserve"> available to the Participant in order to meet their and their employers</w:t>
-            </w:r>
+              <w:t>programmes</w:t>
+            </w:r>
+            <w:proofErr w:type="spellEnd"/>
+            <w:r>
+              <w:rPr>
+                <w:spacing w:val="-6"/>
+                <w:sz w:val="16"/>
+              </w:rPr>
+              <w:t>/ activity are</w:t>
+            </w:r>
+            <w:r>
+              <w:rPr>
+                <w:sz w:val="16"/>
+              </w:rPr>
+              <w:t xml:space="preserve"> available to the Participant in order to meet their and their </w:t>
+            </w:r>
+            <w:proofErr w:type="spellStart"/>
+            <w:r>
+              <w:rPr>
+                <w:sz w:val="16"/>
+              </w:rPr>
+              <w:t>employers</w:t>
+            </w:r>
+            <w:proofErr w:type="spellEnd"/>
             <w:r>
               <w:rPr>
                 <w:spacing w:val="-12"/>
@@ -47891,6 +47992,7 @@
               </w:rPr>
               <w:t xml:space="preserve"> </w:t>
             </w:r>
+            <w:proofErr w:type="spellStart"/>
             <w:r>
               <w:rPr>
                 <w:spacing w:val="-2"/>
@@ -47899,6 +48001,7 @@
               </w:rPr>
               <w:t>programme</w:t>
             </w:r>
+            <w:proofErr w:type="spellEnd"/>
           </w:p>
         </w:tc>
       </w:tr>
@@ -47931,7 +48034,23 @@
                 <w:w w:val="90"/>
                 <w:sz w:val="14"/>
               </w:rPr>
-              <w:t>This programme is funded by the</w:t>
+              <w:t xml:space="preserve">This </w:t>
+            </w:r>
+            <w:proofErr w:type="spellStart"/>
+            <w:r>
+              <w:rPr>
+                <w:w w:val="90"/>
+                <w:sz w:val="14"/>
+              </w:rPr>
+              <w:t>programme</w:t>
+            </w:r>
+            <w:proofErr w:type="spellEnd"/>
+            <w:r>
+              <w:rPr>
+                <w:w w:val="90"/>
+                <w:sz w:val="14"/>
+              </w:rPr>
+              <w:t xml:space="preserve"> is funded by the</w:t>
             </w:r>
             <w:r>
               <w:rPr>
@@ -49055,6 +49174,7 @@
                 <w:sz w:val="14"/>
               </w:rPr>
             </w:pPr>
+            <w:proofErr w:type="spellStart"/>
             <w:r>
               <w:rPr>
                 <w:spacing w:val="-4"/>
@@ -49062,6 +49182,7 @@
               </w:rPr>
               <w:t>programme</w:t>
             </w:r>
+            <w:proofErr w:type="spellEnd"/>
             <w:r>
               <w:rPr>
                 <w:spacing w:val="-10"/>
@@ -49097,6 +49218,7 @@
               </w:rPr>
               <w:t xml:space="preserve"> </w:t>
             </w:r>
+            <w:proofErr w:type="spellStart"/>
             <w:r>
               <w:rPr>
                 <w:spacing w:val="-4"/>
@@ -49104,6 +49226,7 @@
               </w:rPr>
               <w:t>programme</w:t>
             </w:r>
+            <w:proofErr w:type="spellEnd"/>
             <w:r>
               <w:rPr>
                 <w:spacing w:val="40"/>
@@ -49571,6 +49694,7 @@
               </w:rPr>
               <w:t xml:space="preserve"> </w:t>
             </w:r>
+            <w:proofErr w:type="spellStart"/>
             <w:r>
               <w:rPr>
                 <w:spacing w:val="-2"/>
@@ -49578,6 +49702,7 @@
               </w:rPr>
               <w:t>programme</w:t>
             </w:r>
+            <w:proofErr w:type="spellEnd"/>
             <w:r>
               <w:rPr>
                 <w:spacing w:val="-11"/>
@@ -50482,12 +50607,21 @@
                 <w:sz w:val="16"/>
               </w:rPr>
             </w:pPr>
+            <w:proofErr w:type="spellStart"/>
             <w:r>
               <w:rPr>
                 <w:spacing w:val="-6"/>
                 <w:sz w:val="16"/>
               </w:rPr>
-              <w:t>Docusign/Adobe</w:t>
+              <w:t>Docusign</w:t>
+            </w:r>
+            <w:proofErr w:type="spellEnd"/>
+            <w:r>
+              <w:rPr>
+                <w:spacing w:val="-6"/>
+                <w:sz w:val="16"/>
+              </w:rPr>
+              <w:t>/Adobe</w:t>
             </w:r>
           </w:p>
           <w:p>
@@ -51666,13 +51800,23 @@
                 <w:sz w:val="16"/>
               </w:rPr>
             </w:pPr>
-            <w:r>
-              <w:rPr>
-                <w:spacing w:val="-2"/>
-                <w:w w:val="90"/>
-                <w:sz w:val="16"/>
-              </w:rPr>
-              <w:t>Docusign/Adobe</w:t>
+            <w:proofErr w:type="spellStart"/>
+            <w:r>
+              <w:rPr>
+                <w:spacing w:val="-2"/>
+                <w:w w:val="90"/>
+                <w:sz w:val="16"/>
+              </w:rPr>
+              <w:t>Docusign</w:t>
+            </w:r>
+            <w:proofErr w:type="spellEnd"/>
+            <w:r>
+              <w:rPr>
+                <w:spacing w:val="-2"/>
+                <w:w w:val="90"/>
+                <w:sz w:val="16"/>
+              </w:rPr>
+              <w:t>/Adobe</w:t>
             </w:r>
             <w:r>
               <w:rPr>
@@ -52837,7 +52981,21 @@
         <w:rPr>
           <w:sz w:val="28"/>
         </w:rPr>
-        <w:t>(Aptem) , you</w:t>
+        <w:t>(</w:t>
+      </w:r>
+      <w:proofErr w:type="spellStart"/>
+      <w:r>
+        <w:rPr>
+          <w:sz w:val="28"/>
+        </w:rPr>
+        <w:t>Aptem</w:t>
+      </w:r>
+      <w:proofErr w:type="spellEnd"/>
+      <w:r>
+        <w:rPr>
+          <w:sz w:val="28"/>
+        </w:rPr>
+        <w:t>) , you</w:t>
       </w:r>
       <w:r>
         <w:rPr>
@@ -53339,7 +53497,21 @@
         <w:rPr>
           <w:sz w:val="28"/>
         </w:rPr>
-        <w:t>information on prior learning that affects the learning or the funding of any of the learning aims or programme;</w:t>
+        <w:t xml:space="preserve">information on prior learning that affects the learning or the funding of any of the learning aims or </w:t>
+      </w:r>
+      <w:proofErr w:type="spellStart"/>
+      <w:r>
+        <w:rPr>
+          <w:sz w:val="28"/>
+        </w:rPr>
+        <w:t>programme</w:t>
+      </w:r>
+      <w:proofErr w:type="spellEnd"/>
+      <w:r>
+        <w:rPr>
+          <w:sz w:val="28"/>
+        </w:rPr>
+        <w:t>;</w:t>
       </w:r>
     </w:p>
     <w:p>
@@ -53383,7 +53555,35 @@
         <w:rPr>
           <w:sz w:val="28"/>
         </w:rPr>
-        <w:t>for ‘personalised learning programmes’, for example, learning not regulated by</w:t>
+        <w:t>for ‘</w:t>
+      </w:r>
+      <w:proofErr w:type="spellStart"/>
+      <w:r>
+        <w:rPr>
+          <w:sz w:val="28"/>
+        </w:rPr>
+        <w:t>personalised</w:t>
+      </w:r>
+      <w:proofErr w:type="spellEnd"/>
+      <w:r>
+        <w:rPr>
+          <w:sz w:val="28"/>
+        </w:rPr>
+        <w:t xml:space="preserve"> learning </w:t>
+      </w:r>
+      <w:proofErr w:type="spellStart"/>
+      <w:r>
+        <w:rPr>
+          <w:sz w:val="28"/>
+        </w:rPr>
+        <w:t>programmes</w:t>
+      </w:r>
+      <w:proofErr w:type="spellEnd"/>
+      <w:r>
+        <w:rPr>
+          <w:sz w:val="28"/>
+        </w:rPr>
+        <w:t>’, for example, learning not regulated by</w:t>
       </w:r>
       <w:r>
         <w:rPr>
@@ -54524,7 +54724,21 @@
         <w:rPr>
           <w:sz w:val="28"/>
         </w:rPr>
-        <w:t>of what you have agreed with them, including the relevance of the learning to their employment prospects and the labour market needs.</w:t>
+        <w:t xml:space="preserve">of what you have agreed with them, including the relevance of the learning to their employment prospects and the </w:t>
+      </w:r>
+      <w:proofErr w:type="spellStart"/>
+      <w:r>
+        <w:rPr>
+          <w:sz w:val="28"/>
+        </w:rPr>
+        <w:t>labour</w:t>
+      </w:r>
+      <w:proofErr w:type="spellEnd"/>
+      <w:r>
+        <w:rPr>
+          <w:sz w:val="28"/>
+        </w:rPr>
+        <w:t xml:space="preserve"> market needs.</w:t>
       </w:r>
     </w:p>
     <w:p>
@@ -54872,7 +55086,21 @@
         <w:rPr>
           <w:sz w:val="28"/>
         </w:rPr>
-        <w:t>be required to attend a monitoring meeting with Prevista to explore how participation rates can be improved.</w:t>
+        <w:t xml:space="preserve">be required to attend a monitoring meeting with </w:t>
+      </w:r>
+      <w:proofErr w:type="spellStart"/>
+      <w:r>
+        <w:rPr>
+          <w:sz w:val="28"/>
+        </w:rPr>
+        <w:t>Prevista</w:t>
+      </w:r>
+      <w:proofErr w:type="spellEnd"/>
+      <w:r>
+        <w:rPr>
+          <w:sz w:val="28"/>
+        </w:rPr>
+        <w:t xml:space="preserve"> to explore how participation rates can be improved.</w:t>
       </w:r>
     </w:p>
     <w:p>
@@ -55817,6 +56045,7 @@
         </w:rPr>
         <w:t xml:space="preserve"> </w:t>
       </w:r>
+      <w:proofErr w:type="spellStart"/>
       <w:r>
         <w:rPr>
           <w:spacing w:val="-4"/>
@@ -55824,6 +56053,7 @@
         </w:rPr>
         <w:t>Ukra</w:t>
       </w:r>
+      <w:proofErr w:type="spellEnd"/>
     </w:p>
     <w:p>
       <w:pPr>
@@ -55996,6 +56226,7 @@
         </w:rPr>
         <w:t xml:space="preserve"> </w:t>
       </w:r>
+      <w:proofErr w:type="spellStart"/>
       <w:r>
         <w:rPr>
           <w:spacing w:val="-4"/>
@@ -56003,6 +56234,7 @@
         </w:rPr>
         <w:t>Ukra</w:t>
       </w:r>
+      <w:proofErr w:type="spellEnd"/>
     </w:p>
     <w:p>
       <w:pPr>
@@ -58996,11 +59228,19 @@
               </w:rPr>
               <w:t xml:space="preserve"> </w:t>
             </w:r>
-            <w:r>
-              <w:rPr>
-                <w:sz w:val="28"/>
-              </w:rPr>
-              <w:t>licence, studying</w:t>
+            <w:proofErr w:type="spellStart"/>
+            <w:r>
+              <w:rPr>
+                <w:sz w:val="28"/>
+              </w:rPr>
+              <w:t>licence</w:t>
+            </w:r>
+            <w:proofErr w:type="spellEnd"/>
+            <w:r>
+              <w:rPr>
+                <w:sz w:val="28"/>
+              </w:rPr>
+              <w:t>, studying</w:t>
             </w:r>
             <w:r>
               <w:rPr>

</xml_diff>